<commit_message>
Fixes for various issues
#36 , #35 , #31 all fixed. 31 needs some testing before merging to dev /
master
</commit_message>
<xml_diff>
--- a/install_guide.docx
+++ b/install_guide.docx
@@ -982,23 +982,7 @@
                 <w:rFonts w:eastAsia="Times New Roman"/>
                 <w:noProof/>
               </w:rPr>
-              <w:t>Install Python</w:t>
-            </w:r>
-            <w:r>
-              <w:rPr>
-                <w:rStyle w:val="Hyperlink"/>
-                <w:rFonts w:eastAsia="Times New Roman"/>
-                <w:noProof/>
-              </w:rPr>
-              <w:t xml:space="preserve"> </w:t>
-            </w:r>
-            <w:r>
-              <w:rPr>
-                <w:rStyle w:val="Hyperlink"/>
-                <w:rFonts w:eastAsia="Times New Roman"/>
-                <w:noProof/>
-              </w:rPr>
-              <w:t>&amp; Required Modules</w:t>
+              <w:t>Install Python &amp; Required Modules</w:t>
             </w:r>
             <w:r>
               <w:rPr>
@@ -2463,6 +2447,7 @@
           <w:sz w:val="21"/>
           <w:szCs w:val="21"/>
         </w:rPr>
+        <w:lastRenderedPageBreak/>
         <w:t>T</w:t>
       </w:r>
       <w:r>
@@ -3334,6 +3319,7 @@
         <w:rPr>
           <w:rFonts w:eastAsia="Times New Roman"/>
         </w:rPr>
+        <w:lastRenderedPageBreak/>
         <w:br/>
       </w:r>
       <w:bookmarkStart w:id="6" w:name="_Toc446430759"/>
@@ -3924,7 +3910,17 @@
           <w:sz w:val="21"/>
           <w:szCs w:val="21"/>
         </w:rPr>
-        <w:t xml:space="preserve"> that you use, because this is how VizAlerts knows which schedules to consider “alert” schedules that it needs to pay attention to. I recommend </w:t>
+        <w:t xml:space="preserve"> that you use, because this is how VizAlerts knows </w:t>
+      </w:r>
+      <w:r>
+        <w:rPr>
+          <w:rFonts w:ascii="Arial" w:eastAsia="Times New Roman" w:hAnsi="Arial" w:cs="Arial"/>
+          <w:color w:val="666666"/>
+          <w:sz w:val="21"/>
+          <w:szCs w:val="21"/>
+        </w:rPr>
+        <w:lastRenderedPageBreak/>
+        <w:t xml:space="preserve">which schedules to consider “alert” schedules that it needs to pay attention to. I recommend </w:t>
       </w:r>
       <w:r>
         <w:rPr>
@@ -4255,6 +4251,7 @@
         <w:rPr>
           <w:noProof/>
         </w:rPr>
+        <w:lastRenderedPageBreak/>
         <w:drawing>
           <wp:inline distT="0" distB="0" distL="0" distR="0" wp14:anchorId="231C8E12" wp14:editId="6112CC8B">
             <wp:extent cx="4810554" cy="3895725"/>
@@ -4357,16 +4354,16 @@
       <w:pPr>
         <w:pStyle w:val="Heading2"/>
       </w:pPr>
-      <w:bookmarkStart w:id="13" w:name="_Toc446430766"/>
-      <w:bookmarkStart w:id="14" w:name="_Install_Python_&amp;"/>
+      <w:bookmarkStart w:id="13" w:name="_Install_Python_&amp;"/>
+      <w:bookmarkStart w:id="14" w:name="_Toc446430766"/>
+      <w:bookmarkEnd w:id="13"/>
+      <w:r>
+        <w:rPr>
+          <w:rFonts w:eastAsia="Times New Roman"/>
+        </w:rPr>
+        <w:t>Install Python &amp; Required Modules</w:t>
+      </w:r>
       <w:bookmarkEnd w:id="14"/>
-      <w:r>
-        <w:rPr>
-          <w:rFonts w:eastAsia="Times New Roman"/>
-        </w:rPr>
-        <w:t>Install Python &amp; Required Modules</w:t>
-      </w:r>
-      <w:bookmarkEnd w:id="13"/>
       <w:r>
         <w:rPr>
           <w:rFonts w:eastAsia="Times New Roman"/>
@@ -4447,31 +4444,7 @@
           <w:rPr>
             <w:rStyle w:val="Hyperlink"/>
           </w:rPr>
-          <w:t>https://www.pytho</w:t>
-        </w:r>
-        <w:r>
-          <w:rPr>
-            <w:rStyle w:val="Hyperlink"/>
-          </w:rPr>
-          <w:t>n</w:t>
-        </w:r>
-        <w:r>
-          <w:rPr>
-            <w:rStyle w:val="Hyperlink"/>
-          </w:rPr>
-          <w:t>.org/ftp/pytho</w:t>
-        </w:r>
-        <w:r>
-          <w:rPr>
-            <w:rStyle w:val="Hyperlink"/>
-          </w:rPr>
-          <w:t>n</w:t>
-        </w:r>
-        <w:r>
-          <w:rPr>
-            <w:rStyle w:val="Hyperlink"/>
-          </w:rPr>
-          <w:t>/2.7.9/python-2.7.9.msi</w:t>
+          <w:t>https://www.python.org/ftp/python/2.7.9/python-2.7.9.msi</w:t>
         </w:r>
       </w:hyperlink>
     </w:p>
@@ -4519,6 +4492,7 @@
           <w:sz w:val="21"/>
           <w:szCs w:val="21"/>
         </w:rPr>
+        <w:lastRenderedPageBreak/>
         <w:t>Add ";C:\Python27\;C:\Python27\Scripts\" to your P</w:t>
       </w:r>
       <w:r>
@@ -5977,6 +5951,7 @@
                 <w:sz w:val="16"/>
                 <w:szCs w:val="21"/>
               </w:rPr>
+              <w:lastRenderedPageBreak/>
               <w:t>If you are using Active Directory authentication, prepend the d</w:t>
             </w:r>
             <w:r>
@@ -6036,6 +6011,7 @@
                 <w:sz w:val="16"/>
                 <w:szCs w:val="21"/>
               </w:rPr>
+              <w:lastRenderedPageBreak/>
               <w:t>server.ssl</w:t>
             </w:r>
           </w:p>
@@ -6824,7 +6800,25 @@
           <w:sz w:val="21"/>
           <w:szCs w:val="21"/>
         </w:rPr>
-        <w:t>Run the following from a command prompt on the Windows host you set VizAlerts up on:</w:t>
+        <w:t>Run the following from a command prompt on the Windows host you set VizAlerts up on</w:t>
+      </w:r>
+      <w:r>
+        <w:rPr>
+          <w:rFonts w:ascii="Arial" w:eastAsia="Times New Roman" w:hAnsi="Arial" w:cs="Arial"/>
+          <w:color w:val="666666"/>
+          <w:sz w:val="21"/>
+          <w:szCs w:val="21"/>
+        </w:rPr>
+        <w:t>. By default, VizAlerts will expect you are running it within the context of the directory you created it in, so change to that directory first, then run the Python script</w:t>
+      </w:r>
+      <w:r>
+        <w:rPr>
+          <w:rFonts w:ascii="Arial" w:eastAsia="Times New Roman" w:hAnsi="Arial" w:cs="Arial"/>
+          <w:color w:val="666666"/>
+          <w:sz w:val="21"/>
+          <w:szCs w:val="21"/>
+        </w:rPr>
+        <w:t>:</w:t>
       </w:r>
     </w:p>
     <w:p>
@@ -6902,6 +6896,8 @@
         </w:rPr>
         <w:br/>
       </w:r>
+      <w:bookmarkStart w:id="18" w:name="_GoBack"/>
+      <w:bookmarkEnd w:id="18"/>
     </w:p>
     <w:p>
       <w:pPr>
@@ -6949,14 +6945,14 @@
           <w:rFonts w:eastAsia="Times New Roman"/>
         </w:rPr>
       </w:pPr>
-      <w:bookmarkStart w:id="18" w:name="_Toc446430770"/>
+      <w:bookmarkStart w:id="19" w:name="_Toc446430770"/>
       <w:r>
         <w:rPr>
           <w:rFonts w:eastAsia="Times New Roman"/>
         </w:rPr>
         <w:t>Simple Alert Test</w:t>
       </w:r>
-      <w:bookmarkEnd w:id="18"/>
+      <w:bookmarkEnd w:id="19"/>
     </w:p>
     <w:p>
       <w:pPr>
@@ -7112,6 +7108,7 @@
           <w:sz w:val="21"/>
           <w:szCs w:val="21"/>
         </w:rPr>
+        <w:lastRenderedPageBreak/>
         <w:t>Now, wait 15 minutes, then run the same command again. If data is present in the viz, you should receive an email</w:t>
       </w:r>
       <w:r>
@@ -7149,14 +7146,14 @@
           <w:rFonts w:eastAsia="Times New Roman"/>
         </w:rPr>
       </w:pPr>
-      <w:bookmarkStart w:id="19" w:name="_Toc446430771"/>
+      <w:bookmarkStart w:id="20" w:name="_Toc446430771"/>
       <w:r>
         <w:rPr>
           <w:rFonts w:eastAsia="Times New Roman"/>
         </w:rPr>
         <w:t>Put VizAlerts Through Its Paces Test</w:t>
       </w:r>
-      <w:bookmarkEnd w:id="19"/>
+      <w:bookmarkEnd w:id="20"/>
     </w:p>
     <w:p>
       <w:pPr>
@@ -7372,6 +7369,7 @@
           <w:sz w:val="21"/>
           <w:szCs w:val="21"/>
         </w:rPr>
+        <w:lastRenderedPageBreak/>
         <w:drawing>
           <wp:inline distT="0" distB="0" distL="0" distR="0" wp14:anchorId="7E2DB8DB" wp14:editId="3B19B7C6">
             <wp:extent cx="4839361" cy="5270740"/>
@@ -7483,6 +7481,7 @@
           <w:sz w:val="21"/>
           <w:szCs w:val="21"/>
         </w:rPr>
+        <w:lastRenderedPageBreak/>
         <w:t>When the confirmation window appears, click Open in browser window to open the  VizAlertsDemo workbook on Tableau Server.</w:t>
       </w:r>
       <w:r>
@@ -7675,14 +7674,14 @@
           <w:rFonts w:eastAsia="Times New Roman"/>
         </w:rPr>
       </w:pPr>
-      <w:bookmarkStart w:id="20" w:name="_Toc446430772"/>
+      <w:bookmarkStart w:id="21" w:name="_Toc446430772"/>
       <w:r>
         <w:rPr>
           <w:rFonts w:eastAsia="Times New Roman"/>
         </w:rPr>
         <w:t>Final Steps</w:t>
       </w:r>
-      <w:bookmarkEnd w:id="20"/>
+      <w:bookmarkEnd w:id="21"/>
     </w:p>
     <w:p>
       <w:pPr>
@@ -7691,14 +7690,14 @@
           <w:rFonts w:eastAsia="Times New Roman"/>
         </w:rPr>
       </w:pPr>
-      <w:bookmarkStart w:id="21" w:name="_Toc446430773"/>
+      <w:bookmarkStart w:id="22" w:name="_Toc446430773"/>
       <w:r>
         <w:rPr>
           <w:rFonts w:eastAsia="Times New Roman"/>
         </w:rPr>
         <w:t>Set up a Scheduled Task</w:t>
       </w:r>
-      <w:bookmarkEnd w:id="21"/>
+      <w:bookmarkEnd w:id="22"/>
     </w:p>
     <w:p>
       <w:pPr>
@@ -7796,6 +7795,7 @@
         <w:rPr>
           <w:noProof/>
         </w:rPr>
+        <w:lastRenderedPageBreak/>
         <w:drawing>
           <wp:inline distT="0" distB="0" distL="0" distR="0" wp14:anchorId="5F524E1B" wp14:editId="738B4E4D">
             <wp:extent cx="6039819" cy="3667125"/>
@@ -7939,6 +7939,7 @@
         <w:rPr>
           <w:noProof/>
         </w:rPr>
+        <w:lastRenderedPageBreak/>
         <w:drawing>
           <wp:inline distT="0" distB="0" distL="0" distR="0" wp14:anchorId="4247E0C6" wp14:editId="5A86EF0F">
             <wp:extent cx="4714875" cy="3563358"/>
@@ -8217,14 +8218,14 @@
           <w:rFonts w:eastAsia="Times New Roman"/>
         </w:rPr>
       </w:pPr>
-      <w:bookmarkStart w:id="22" w:name="_Toc446430774"/>
+      <w:bookmarkStart w:id="23" w:name="_Toc446430774"/>
       <w:r>
         <w:rPr>
           <w:rFonts w:eastAsia="Times New Roman"/>
         </w:rPr>
         <w:t>Helper Datasource</w:t>
       </w:r>
-      <w:bookmarkEnd w:id="22"/>
+      <w:bookmarkEnd w:id="23"/>
     </w:p>
     <w:p>
       <w:pPr>
@@ -8321,18 +8322,18 @@
       <w:pPr>
         <w:pStyle w:val="Heading3"/>
       </w:pPr>
-      <w:bookmarkStart w:id="23" w:name="_Toc421273741"/>
+      <w:bookmarkStart w:id="24" w:name="_Toc421273741"/>
     </w:p>
     <w:p>
       <w:pPr>
         <w:pStyle w:val="Heading1"/>
       </w:pPr>
-      <w:bookmarkStart w:id="24" w:name="_Toc446430775"/>
-      <w:bookmarkEnd w:id="23"/>
+      <w:bookmarkStart w:id="25" w:name="_Toc446430775"/>
+      <w:bookmarkEnd w:id="24"/>
       <w:r>
         <w:t>FAQ</w:t>
       </w:r>
-      <w:bookmarkEnd w:id="24"/>
+      <w:bookmarkEnd w:id="25"/>
     </w:p>
     <w:p/>
     <w:p>
@@ -8668,13 +8669,14 @@
       <w:pPr>
         <w:pStyle w:val="Heading1"/>
       </w:pPr>
-      <w:bookmarkStart w:id="25" w:name="_Common_Errors:"/>
-      <w:bookmarkStart w:id="26" w:name="_Toc446430776"/>
-      <w:bookmarkEnd w:id="25"/>
-      <w:r>
+      <w:bookmarkStart w:id="26" w:name="_Common_Errors:"/>
+      <w:bookmarkStart w:id="27" w:name="_Toc446430776"/>
+      <w:bookmarkEnd w:id="26"/>
+      <w:r>
+        <w:lastRenderedPageBreak/>
         <w:t>Common Errors</w:t>
       </w:r>
-      <w:bookmarkEnd w:id="26"/>
+      <w:bookmarkEnd w:id="27"/>
     </w:p>
     <w:p>
       <w:pPr>
@@ -9103,18 +9105,18 @@
       <w:pPr>
         <w:pStyle w:val="Heading1"/>
       </w:pPr>
-      <w:bookmarkStart w:id="27" w:name="_Toc320026885"/>
+      <w:bookmarkStart w:id="28" w:name="_Toc320026885"/>
     </w:p>
     <w:p>
       <w:pPr>
         <w:pStyle w:val="Heading1"/>
       </w:pPr>
-      <w:bookmarkStart w:id="28" w:name="_Toc446430777"/>
+      <w:bookmarkStart w:id="29" w:name="_Toc446430777"/>
       <w:r>
         <w:t>Getting VizAlerts Help</w:t>
       </w:r>
-      <w:bookmarkEnd w:id="27"/>
       <w:bookmarkEnd w:id="28"/>
+      <w:bookmarkEnd w:id="29"/>
     </w:p>
     <w:p>
       <w:pPr>
@@ -9187,13 +9189,13 @@
       <w:pPr>
         <w:pStyle w:val="Heading1"/>
       </w:pPr>
-      <w:bookmarkStart w:id="29" w:name="_Toc320026886"/>
-      <w:bookmarkStart w:id="30" w:name="_Toc446430778"/>
+      <w:bookmarkStart w:id="30" w:name="_Toc320026886"/>
+      <w:bookmarkStart w:id="31" w:name="_Toc446430778"/>
       <w:r>
         <w:t>Contributing to VizAlerts</w:t>
       </w:r>
-      <w:bookmarkEnd w:id="29"/>
       <w:bookmarkEnd w:id="30"/>
+      <w:bookmarkEnd w:id="31"/>
     </w:p>
     <w:p>
       <w:pPr>
@@ -9257,41 +9259,51 @@
       <w:pPr>
         <w:pStyle w:val="Heading1"/>
       </w:pPr>
-      <w:bookmarkStart w:id="31" w:name="_Appendix_A"/>
-      <w:bookmarkStart w:id="32" w:name="_Toc446430779"/>
-      <w:bookmarkEnd w:id="31"/>
+      <w:bookmarkStart w:id="32" w:name="_Appendix_A"/>
+      <w:bookmarkStart w:id="33" w:name="_Toc446430779"/>
+      <w:bookmarkEnd w:id="32"/>
       <w:r>
         <w:t>Appendix A</w:t>
       </w:r>
-      <w:bookmarkEnd w:id="32"/>
-    </w:p>
-    <w:p>
-      <w:pPr>
-        <w:rPr>
-          <w:rFonts w:ascii="Arial" w:eastAsia="Times New Roman" w:hAnsi="Arial" w:cs="Arial"/>
-          <w:color w:val="666666"/>
-          <w:sz w:val="21"/>
-          <w:szCs w:val="21"/>
-        </w:rPr>
-      </w:pPr>
-    </w:p>
-    <w:p>
-      <w:pPr>
-        <w:rPr>
-          <w:rFonts w:ascii="Arial" w:eastAsia="Times New Roman" w:hAnsi="Arial" w:cs="Arial"/>
-          <w:color w:val="666666"/>
-          <w:sz w:val="21"/>
-          <w:szCs w:val="21"/>
-        </w:rPr>
-      </w:pPr>
-      <w:r>
-        <w:rPr>
-          <w:rFonts w:ascii="Arial" w:eastAsia="Times New Roman" w:hAnsi="Arial" w:cs="Arial"/>
-          <w:color w:val="666666"/>
-          <w:sz w:val="21"/>
-          <w:szCs w:val="21"/>
-        </w:rPr>
-        <w:t>Setting VizAlerts up on a secure machine that isn’t connected to the Internet can be done by following these instructions. It essentially requires that you download the files that you need from a machine that is connected to the Internet, then copy them over to the secured machine you’ll be running VizAlerts from.</w:t>
+      <w:bookmarkEnd w:id="33"/>
+    </w:p>
+    <w:p>
+      <w:pPr>
+        <w:rPr>
+          <w:rFonts w:ascii="Arial" w:eastAsia="Times New Roman" w:hAnsi="Arial" w:cs="Arial"/>
+          <w:color w:val="666666"/>
+          <w:sz w:val="21"/>
+          <w:szCs w:val="21"/>
+        </w:rPr>
+      </w:pPr>
+    </w:p>
+    <w:p>
+      <w:pPr>
+        <w:rPr>
+          <w:rFonts w:ascii="Arial" w:eastAsia="Times New Roman" w:hAnsi="Arial" w:cs="Arial"/>
+          <w:color w:val="666666"/>
+          <w:sz w:val="21"/>
+          <w:szCs w:val="21"/>
+        </w:rPr>
+      </w:pPr>
+      <w:r>
+        <w:rPr>
+          <w:rFonts w:ascii="Arial" w:eastAsia="Times New Roman" w:hAnsi="Arial" w:cs="Arial"/>
+          <w:color w:val="666666"/>
+          <w:sz w:val="21"/>
+          <w:szCs w:val="21"/>
+        </w:rPr>
+        <w:t xml:space="preserve">Setting VizAlerts up on a secure machine that isn’t connected to the Internet can be done by following these instructions. It essentially requires that you download the files that you need from a </w:t>
+      </w:r>
+      <w:r>
+        <w:rPr>
+          <w:rFonts w:ascii="Arial" w:eastAsia="Times New Roman" w:hAnsi="Arial" w:cs="Arial"/>
+          <w:color w:val="666666"/>
+          <w:sz w:val="21"/>
+          <w:szCs w:val="21"/>
+        </w:rPr>
+        <w:lastRenderedPageBreak/>
+        <w:t>machine that is connected to the Internet, then copy them over to the secured machine you’ll be running VizAlerts from.</w:t>
       </w:r>
     </w:p>
     <w:p>
@@ -9325,52 +9337,7 @@
             <w:sz w:val="21"/>
             <w:szCs w:val="21"/>
           </w:rPr>
-          <w:t>in</w:t>
-        </w:r>
-        <w:r>
-          <w:rPr>
-            <w:rStyle w:val="Hyperlink"/>
-            <w:rFonts w:ascii="Arial" w:eastAsia="Times New Roman" w:hAnsi="Arial" w:cs="Arial"/>
-            <w:sz w:val="21"/>
-            <w:szCs w:val="21"/>
-          </w:rPr>
-          <w:t>s</w:t>
-        </w:r>
-        <w:r>
-          <w:rPr>
-            <w:rStyle w:val="Hyperlink"/>
-            <w:rFonts w:ascii="Arial" w:eastAsia="Times New Roman" w:hAnsi="Arial" w:cs="Arial"/>
-            <w:sz w:val="21"/>
-            <w:szCs w:val="21"/>
-          </w:rPr>
-          <w:t>t</w:t>
-        </w:r>
-        <w:r>
-          <w:rPr>
-            <w:rStyle w:val="Hyperlink"/>
-            <w:rFonts w:ascii="Arial" w:eastAsia="Times New Roman" w:hAnsi="Arial" w:cs="Arial"/>
-            <w:sz w:val="21"/>
-            <w:szCs w:val="21"/>
-          </w:rPr>
-          <w:t>a</w:t>
-        </w:r>
-        <w:r>
-          <w:rPr>
-            <w:rStyle w:val="Hyperlink"/>
-            <w:rFonts w:ascii="Arial" w:eastAsia="Times New Roman" w:hAnsi="Arial" w:cs="Arial"/>
-            <w:sz w:val="21"/>
-            <w:szCs w:val="21"/>
-          </w:rPr>
-          <w:t>l</w:t>
-        </w:r>
-        <w:r>
-          <w:rPr>
-            <w:rStyle w:val="Hyperlink"/>
-            <w:rFonts w:ascii="Arial" w:eastAsia="Times New Roman" w:hAnsi="Arial" w:cs="Arial"/>
-            <w:sz w:val="21"/>
-            <w:szCs w:val="21"/>
-          </w:rPr>
-          <w:t>l file</w:t>
+          <w:t>install file</w:t>
         </w:r>
       </w:hyperlink>
       <w:r>
@@ -9833,8 +9800,6 @@
         </w:rPr>
         <w:t>Check for errors in the output. If there are none, you’ve successfully got Python and all the modules installed!</w:t>
       </w:r>
-      <w:bookmarkStart w:id="33" w:name="_GoBack"/>
-      <w:bookmarkEnd w:id="33"/>
     </w:p>
     <w:p>
       <w:pPr>
@@ -9932,7 +9897,7 @@
           <w:rPr>
             <w:noProof/>
           </w:rPr>
-          <w:t>1</w:t>
+          <w:t>8</w:t>
         </w:r>
         <w:r>
           <w:rPr>
@@ -12333,6 +12298,7 @@
   <w:style w:type="character" w:default="1" w:styleId="DefaultParagraphFont">
     <w:name w:val="Default Paragraph Font"/>
     <w:uiPriority w:val="1"/>
+    <w:semiHidden/>
     <w:unhideWhenUsed/>
   </w:style>
   <w:style w:type="table" w:default="1" w:styleId="TableNormal">
@@ -12886,7 +12852,7 @@
 </file>
 
 <file path=customXml/itemProps1.xml><?xml version="1.0" encoding="utf-8"?>
-<ds:datastoreItem xmlns:ds="http://schemas.openxmlformats.org/officeDocument/2006/customXml" ds:itemID="{26C2FAF4-79DE-4CDA-B733-D44BD3CB1E0F}">
+<ds:datastoreItem xmlns:ds="http://schemas.openxmlformats.org/officeDocument/2006/customXml" ds:itemID="{C4083074-8C97-45EB-A647-C81412B48D6B}">
   <ds:schemaRefs>
     <ds:schemaRef ds:uri="http://schemas.openxmlformats.org/officeDocument/2006/bibliography"/>
   </ds:schemaRefs>

</xml_diff>

<commit_message>
Update TOC on install_guide
thanks Toby! :)
</commit_message>
<xml_diff>
--- a/install_guide.docx
+++ b/install_guide.docx
@@ -68,7 +68,7 @@
           <w:r>
             <w:fldChar w:fldCharType="separate"/>
           </w:r>
-          <w:hyperlink w:anchor="_Toc466038519" w:history="1">
+          <w:hyperlink w:anchor="_Toc474388483" w:history="1">
             <w:r>
               <w:rPr>
                 <w:rStyle w:val="Hyperlink"/>
@@ -95,7 +95,7 @@
                 <w:noProof/>
                 <w:webHidden/>
               </w:rPr>
-              <w:instrText xml:space="preserve"> PAGEREF _Toc466038519 \h </w:instrText>
+              <w:instrText xml:space="preserve"> PAGEREF _Toc474388483 \h </w:instrText>
             </w:r>
             <w:r>
               <w:rPr>
@@ -115,7 +115,7 @@
                 <w:noProof/>
                 <w:webHidden/>
               </w:rPr>
-              <w:t>1</w:t>
+              <w:t>2</w:t>
             </w:r>
             <w:r>
               <w:rPr>
@@ -137,7 +137,7 @@
               <w:noProof/>
             </w:rPr>
           </w:pPr>
-          <w:hyperlink w:anchor="_Toc466038520" w:history="1">
+          <w:hyperlink w:anchor="_Toc474388484" w:history="1">
             <w:r>
               <w:rPr>
                 <w:rStyle w:val="Hyperlink"/>
@@ -165,7 +165,7 @@
                 <w:noProof/>
                 <w:webHidden/>
               </w:rPr>
-              <w:instrText xml:space="preserve"> PAGEREF _Toc466038520 \h </w:instrText>
+              <w:instrText xml:space="preserve"> PAGEREF _Toc474388484 \h </w:instrText>
             </w:r>
             <w:r>
               <w:rPr>
@@ -185,7 +185,7 @@
                 <w:noProof/>
                 <w:webHidden/>
               </w:rPr>
-              <w:t>1</w:t>
+              <w:t>2</w:t>
             </w:r>
             <w:r>
               <w:rPr>
@@ -207,7 +207,7 @@
               <w:noProof/>
             </w:rPr>
           </w:pPr>
-          <w:hyperlink w:anchor="_Toc466038521" w:history="1">
+          <w:hyperlink w:anchor="_Toc474388485" w:history="1">
             <w:r>
               <w:rPr>
                 <w:rStyle w:val="Hyperlink"/>
@@ -235,7 +235,7 @@
                 <w:noProof/>
                 <w:webHidden/>
               </w:rPr>
-              <w:instrText xml:space="preserve"> PAGEREF _Toc466038521 \h </w:instrText>
+              <w:instrText xml:space="preserve"> PAGEREF _Toc474388485 \h </w:instrText>
             </w:r>
             <w:r>
               <w:rPr>
@@ -255,7 +255,7 @@
                 <w:noProof/>
                 <w:webHidden/>
               </w:rPr>
-              <w:t>1</w:t>
+              <w:t>3</w:t>
             </w:r>
             <w:r>
               <w:rPr>
@@ -277,7 +277,7 @@
               <w:noProof/>
             </w:rPr>
           </w:pPr>
-          <w:hyperlink w:anchor="_Toc466038522" w:history="1">
+          <w:hyperlink w:anchor="_Toc474388486" w:history="1">
             <w:r>
               <w:rPr>
                 <w:rStyle w:val="Hyperlink"/>
@@ -304,7 +304,7 @@
                 <w:noProof/>
                 <w:webHidden/>
               </w:rPr>
-              <w:instrText xml:space="preserve"> PAGEREF _Toc466038522 \h </w:instrText>
+              <w:instrText xml:space="preserve"> PAGEREF _Toc474388486 \h </w:instrText>
             </w:r>
             <w:r>
               <w:rPr>
@@ -324,7 +324,7 @@
                 <w:noProof/>
                 <w:webHidden/>
               </w:rPr>
-              <w:t>1</w:t>
+              <w:t>3</w:t>
             </w:r>
             <w:r>
               <w:rPr>
@@ -346,7 +346,7 @@
               <w:noProof/>
             </w:rPr>
           </w:pPr>
-          <w:hyperlink w:anchor="_Toc466038523" w:history="1">
+          <w:hyperlink w:anchor="_Toc474388487" w:history="1">
             <w:r>
               <w:rPr>
                 <w:rStyle w:val="Hyperlink"/>
@@ -373,7 +373,7 @@
                 <w:noProof/>
                 <w:webHidden/>
               </w:rPr>
-              <w:instrText xml:space="preserve"> PAGEREF _Toc466038523 \h </w:instrText>
+              <w:instrText xml:space="preserve"> PAGEREF _Toc474388487 \h </w:instrText>
             </w:r>
             <w:r>
               <w:rPr>
@@ -393,7 +393,7 @@
                 <w:noProof/>
                 <w:webHidden/>
               </w:rPr>
-              <w:t>1</w:t>
+              <w:t>4</w:t>
             </w:r>
             <w:r>
               <w:rPr>
@@ -415,7 +415,7 @@
               <w:noProof/>
             </w:rPr>
           </w:pPr>
-          <w:hyperlink w:anchor="_Toc466038524" w:history="1">
+          <w:hyperlink w:anchor="_Toc474388488" w:history="1">
             <w:r>
               <w:rPr>
                 <w:rStyle w:val="Hyperlink"/>
@@ -442,7 +442,7 @@
                 <w:noProof/>
                 <w:webHidden/>
               </w:rPr>
-              <w:instrText xml:space="preserve"> PAGEREF _Toc466038524 \h </w:instrText>
+              <w:instrText xml:space="preserve"> PAGEREF _Toc474388488 \h </w:instrText>
             </w:r>
             <w:r>
               <w:rPr>
@@ -462,7 +462,7 @@
                 <w:noProof/>
                 <w:webHidden/>
               </w:rPr>
-              <w:t>1</w:t>
+              <w:t>5</w:t>
             </w:r>
             <w:r>
               <w:rPr>
@@ -484,7 +484,7 @@
               <w:noProof/>
             </w:rPr>
           </w:pPr>
-          <w:hyperlink w:anchor="_Toc466038525" w:history="1">
+          <w:hyperlink w:anchor="_Toc474388489" w:history="1">
             <w:r>
               <w:rPr>
                 <w:rStyle w:val="Hyperlink"/>
@@ -511,7 +511,7 @@
                 <w:noProof/>
                 <w:webHidden/>
               </w:rPr>
-              <w:instrText xml:space="preserve"> PAGEREF _Toc466038525 \h </w:instrText>
+              <w:instrText xml:space="preserve"> PAGEREF _Toc474388489 \h </w:instrText>
             </w:r>
             <w:r>
               <w:rPr>
@@ -531,7 +531,7 @@
                 <w:noProof/>
                 <w:webHidden/>
               </w:rPr>
-              <w:t>1</w:t>
+              <w:t>5</w:t>
             </w:r>
             <w:r>
               <w:rPr>
@@ -553,7 +553,7 @@
               <w:noProof/>
             </w:rPr>
           </w:pPr>
-          <w:hyperlink w:anchor="_Toc466038526" w:history="1">
+          <w:hyperlink w:anchor="_Toc474388490" w:history="1">
             <w:r>
               <w:rPr>
                 <w:rStyle w:val="Hyperlink"/>
@@ -581,7 +581,7 @@
                 <w:noProof/>
                 <w:webHidden/>
               </w:rPr>
-              <w:instrText xml:space="preserve"> PAGEREF _Toc466038526 \h </w:instrText>
+              <w:instrText xml:space="preserve"> PAGEREF _Toc474388490 \h </w:instrText>
             </w:r>
             <w:r>
               <w:rPr>
@@ -601,7 +601,7 @@
                 <w:noProof/>
                 <w:webHidden/>
               </w:rPr>
-              <w:t>1</w:t>
+              <w:t>5</w:t>
             </w:r>
             <w:r>
               <w:rPr>
@@ -623,7 +623,7 @@
               <w:noProof/>
             </w:rPr>
           </w:pPr>
-          <w:hyperlink w:anchor="_Toc466038527" w:history="1">
+          <w:hyperlink w:anchor="_Toc474388491" w:history="1">
             <w:r>
               <w:rPr>
                 <w:rStyle w:val="Hyperlink"/>
@@ -651,7 +651,7 @@
                 <w:noProof/>
                 <w:webHidden/>
               </w:rPr>
-              <w:instrText xml:space="preserve"> PAGEREF _Toc466038527 \h </w:instrText>
+              <w:instrText xml:space="preserve"> PAGEREF _Toc474388491 \h </w:instrText>
             </w:r>
             <w:r>
               <w:rPr>
@@ -671,7 +671,7 @@
                 <w:noProof/>
                 <w:webHidden/>
               </w:rPr>
-              <w:t>1</w:t>
+              <w:t>6</w:t>
             </w:r>
             <w:r>
               <w:rPr>
@@ -693,7 +693,7 @@
               <w:noProof/>
             </w:rPr>
           </w:pPr>
-          <w:hyperlink w:anchor="_Toc466038528" w:history="1">
+          <w:hyperlink w:anchor="_Toc474388492" w:history="1">
             <w:r>
               <w:rPr>
                 <w:rStyle w:val="Hyperlink"/>
@@ -721,7 +721,7 @@
                 <w:noProof/>
                 <w:webHidden/>
               </w:rPr>
-              <w:instrText xml:space="preserve"> PAGEREF _Toc466038528 \h </w:instrText>
+              <w:instrText xml:space="preserve"> PAGEREF _Toc474388492 \h </w:instrText>
             </w:r>
             <w:r>
               <w:rPr>
@@ -741,7 +741,7 @@
                 <w:noProof/>
                 <w:webHidden/>
               </w:rPr>
-              <w:t>1</w:t>
+              <w:t>6</w:t>
             </w:r>
             <w:r>
               <w:rPr>
@@ -763,7 +763,7 @@
               <w:noProof/>
             </w:rPr>
           </w:pPr>
-          <w:hyperlink w:anchor="_Toc466038529" w:history="1">
+          <w:hyperlink w:anchor="_Toc474388493" w:history="1">
             <w:r>
               <w:rPr>
                 <w:rStyle w:val="Hyperlink"/>
@@ -791,7 +791,7 @@
                 <w:noProof/>
                 <w:webHidden/>
               </w:rPr>
-              <w:instrText xml:space="preserve"> PAGEREF _Toc466038529 \h </w:instrText>
+              <w:instrText xml:space="preserve"> PAGEREF _Toc474388493 \h </w:instrText>
             </w:r>
             <w:r>
               <w:rPr>
@@ -811,7 +811,7 @@
                 <w:noProof/>
                 <w:webHidden/>
               </w:rPr>
-              <w:t>1</w:t>
+              <w:t>6</w:t>
             </w:r>
             <w:r>
               <w:rPr>
@@ -833,7 +833,7 @@
               <w:noProof/>
             </w:rPr>
           </w:pPr>
-          <w:hyperlink w:anchor="_Toc466038530" w:history="1">
+          <w:hyperlink w:anchor="_Toc474388494" w:history="1">
             <w:r>
               <w:rPr>
                 <w:rStyle w:val="Hyperlink"/>
@@ -861,7 +861,7 @@
                 <w:noProof/>
                 <w:webHidden/>
               </w:rPr>
-              <w:instrText xml:space="preserve"> PAGEREF _Toc466038530 \h </w:instrText>
+              <w:instrText xml:space="preserve"> PAGEREF _Toc474388494 \h </w:instrText>
             </w:r>
             <w:r>
               <w:rPr>
@@ -881,7 +881,7 @@
                 <w:noProof/>
                 <w:webHidden/>
               </w:rPr>
-              <w:t>1</w:t>
+              <w:t>6</w:t>
             </w:r>
             <w:r>
               <w:rPr>
@@ -903,7 +903,7 @@
               <w:noProof/>
             </w:rPr>
           </w:pPr>
-          <w:hyperlink w:anchor="_Toc466038531" w:history="1">
+          <w:hyperlink w:anchor="_Toc474388495" w:history="1">
             <w:r>
               <w:rPr>
                 <w:rStyle w:val="Hyperlink"/>
@@ -931,7 +931,7 @@
                 <w:noProof/>
                 <w:webHidden/>
               </w:rPr>
-              <w:instrText xml:space="preserve"> PAGEREF _Toc466038531 \h </w:instrText>
+              <w:instrText xml:space="preserve"> PAGEREF _Toc474388495 \h </w:instrText>
             </w:r>
             <w:r>
               <w:rPr>
@@ -951,7 +951,7 @@
                 <w:noProof/>
                 <w:webHidden/>
               </w:rPr>
-              <w:t>1</w:t>
+              <w:t>6</w:t>
             </w:r>
             <w:r>
               <w:rPr>
@@ -973,7 +973,7 @@
               <w:noProof/>
             </w:rPr>
           </w:pPr>
-          <w:hyperlink w:anchor="_Toc466038532" w:history="1">
+          <w:hyperlink w:anchor="_Toc474388496" w:history="1">
             <w:r>
               <w:rPr>
                 <w:rStyle w:val="Hyperlink"/>
@@ -1001,7 +1001,7 @@
                 <w:noProof/>
                 <w:webHidden/>
               </w:rPr>
-              <w:instrText xml:space="preserve"> PAGEREF _Toc466038532 \h </w:instrText>
+              <w:instrText xml:space="preserve"> PAGEREF _Toc474388496 \h </w:instrText>
             </w:r>
             <w:r>
               <w:rPr>
@@ -1021,7 +1021,7 @@
                 <w:noProof/>
                 <w:webHidden/>
               </w:rPr>
-              <w:t>1</w:t>
+              <w:t>6</w:t>
             </w:r>
             <w:r>
               <w:rPr>
@@ -1043,7 +1043,7 @@
               <w:noProof/>
             </w:rPr>
           </w:pPr>
-          <w:hyperlink w:anchor="_Toc466038533" w:history="1">
+          <w:hyperlink w:anchor="_Toc474388497" w:history="1">
             <w:r>
               <w:rPr>
                 <w:rStyle w:val="Hyperlink"/>
@@ -1071,7 +1071,7 @@
                 <w:noProof/>
                 <w:webHidden/>
               </w:rPr>
-              <w:instrText xml:space="preserve"> PAGEREF _Toc466038533 \h </w:instrText>
+              <w:instrText xml:space="preserve"> PAGEREF _Toc474388497 \h </w:instrText>
             </w:r>
             <w:r>
               <w:rPr>
@@ -1091,7 +1091,7 @@
                 <w:noProof/>
                 <w:webHidden/>
               </w:rPr>
-              <w:t>1</w:t>
+              <w:t>6</w:t>
             </w:r>
             <w:r>
               <w:rPr>
@@ -1113,7 +1113,7 @@
               <w:noProof/>
             </w:rPr>
           </w:pPr>
-          <w:hyperlink w:anchor="_Toc466038534" w:history="1">
+          <w:hyperlink w:anchor="_Toc474388498" w:history="1">
             <w:r>
               <w:rPr>
                 <w:rStyle w:val="Hyperlink"/>
@@ -1141,7 +1141,7 @@
                 <w:noProof/>
                 <w:webHidden/>
               </w:rPr>
-              <w:instrText xml:space="preserve"> PAGEREF _Toc466038534 \h </w:instrText>
+              <w:instrText xml:space="preserve"> PAGEREF _Toc474388498 \h </w:instrText>
             </w:r>
             <w:r>
               <w:rPr>
@@ -1161,7 +1161,7 @@
                 <w:noProof/>
                 <w:webHidden/>
               </w:rPr>
-              <w:t>1</w:t>
+              <w:t>7</w:t>
             </w:r>
             <w:r>
               <w:rPr>
@@ -1183,14 +1183,14 @@
               <w:noProof/>
             </w:rPr>
           </w:pPr>
-          <w:hyperlink w:anchor="_Toc466038535" w:history="1">
+          <w:hyperlink w:anchor="_Toc474388499" w:history="1">
             <w:r>
               <w:rPr>
                 <w:rStyle w:val="Hyperlink"/>
                 <w:rFonts w:eastAsia="Times New Roman"/>
                 <w:noProof/>
               </w:rPr>
-              <w:t>Open the VizAlerts ScheduledTriggerView Viz</w:t>
+              <w:t>Open the VizAlertsConfig Workbook</w:t>
             </w:r>
             <w:r>
               <w:rPr>
@@ -1211,7 +1211,7 @@
                 <w:noProof/>
                 <w:webHidden/>
               </w:rPr>
-              <w:instrText xml:space="preserve"> PAGEREF _Toc466038535 \h </w:instrText>
+              <w:instrText xml:space="preserve"> PAGEREF _Toc474388499 \h </w:instrText>
             </w:r>
             <w:r>
               <w:rPr>
@@ -1231,7 +1231,7 @@
                 <w:noProof/>
                 <w:webHidden/>
               </w:rPr>
-              <w:t>1</w:t>
+              <w:t>9</w:t>
             </w:r>
             <w:r>
               <w:rPr>
@@ -1253,7 +1253,7 @@
               <w:noProof/>
             </w:rPr>
           </w:pPr>
-          <w:hyperlink w:anchor="_Toc466038536" w:history="1">
+          <w:hyperlink w:anchor="_Toc474388500" w:history="1">
             <w:r>
               <w:rPr>
                 <w:rStyle w:val="Hyperlink"/>
@@ -1280,7 +1280,7 @@
                 <w:noProof/>
                 <w:webHidden/>
               </w:rPr>
-              <w:instrText xml:space="preserve"> PAGEREF _Toc466038536 \h </w:instrText>
+              <w:instrText xml:space="preserve"> PAGEREF _Toc474388500 \h </w:instrText>
             </w:r>
             <w:r>
               <w:rPr>
@@ -1300,7 +1300,7 @@
                 <w:noProof/>
                 <w:webHidden/>
               </w:rPr>
-              <w:t>1</w:t>
+              <w:t>11</w:t>
             </w:r>
             <w:r>
               <w:rPr>
@@ -1322,7 +1322,7 @@
               <w:noProof/>
             </w:rPr>
           </w:pPr>
-          <w:hyperlink w:anchor="_Toc466038537" w:history="1">
+          <w:hyperlink w:anchor="_Toc474388501" w:history="1">
             <w:r>
               <w:rPr>
                 <w:rStyle w:val="Hyperlink"/>
@@ -1349,7 +1349,7 @@
                 <w:noProof/>
                 <w:webHidden/>
               </w:rPr>
-              <w:instrText xml:space="preserve"> PAGEREF _Toc466038537 \h </w:instrText>
+              <w:instrText xml:space="preserve"> PAGEREF _Toc474388501 \h </w:instrText>
             </w:r>
             <w:r>
               <w:rPr>
@@ -1369,7 +1369,7 @@
                 <w:noProof/>
                 <w:webHidden/>
               </w:rPr>
-              <w:t>1</w:t>
+              <w:t>12</w:t>
             </w:r>
             <w:r>
               <w:rPr>
@@ -1391,7 +1391,7 @@
               <w:noProof/>
             </w:rPr>
           </w:pPr>
-          <w:hyperlink w:anchor="_Toc466038538" w:history="1">
+          <w:hyperlink w:anchor="_Toc474388502" w:history="1">
             <w:r>
               <w:rPr>
                 <w:rStyle w:val="Hyperlink"/>
@@ -1418,7 +1418,7 @@
                 <w:noProof/>
                 <w:webHidden/>
               </w:rPr>
-              <w:instrText xml:space="preserve"> PAGEREF _Toc466038538 \h </w:instrText>
+              <w:instrText xml:space="preserve"> PAGEREF _Toc474388502 \h </w:instrText>
             </w:r>
             <w:r>
               <w:rPr>
@@ -1438,7 +1438,7 @@
                 <w:noProof/>
                 <w:webHidden/>
               </w:rPr>
-              <w:t>1</w:t>
+              <w:t>13</w:t>
             </w:r>
             <w:r>
               <w:rPr>
@@ -1460,7 +1460,7 @@
               <w:noProof/>
             </w:rPr>
           </w:pPr>
-          <w:hyperlink w:anchor="_Toc466038539" w:history="1">
+          <w:hyperlink w:anchor="_Toc474388503" w:history="1">
             <w:r>
               <w:rPr>
                 <w:rStyle w:val="Hyperlink"/>
@@ -1487,7 +1487,7 @@
                 <w:noProof/>
                 <w:webHidden/>
               </w:rPr>
-              <w:instrText xml:space="preserve"> PAGEREF _Toc466038539 \h </w:instrText>
+              <w:instrText xml:space="preserve"> PAGEREF _Toc474388503 \h </w:instrText>
             </w:r>
             <w:r>
               <w:rPr>
@@ -1507,7 +1507,7 @@
                 <w:noProof/>
                 <w:webHidden/>
               </w:rPr>
-              <w:t>1</w:t>
+              <w:t>13</w:t>
             </w:r>
             <w:r>
               <w:rPr>
@@ -1529,7 +1529,7 @@
               <w:noProof/>
             </w:rPr>
           </w:pPr>
-          <w:hyperlink w:anchor="_Toc466038540" w:history="1">
+          <w:hyperlink w:anchor="_Toc474388504" w:history="1">
             <w:r>
               <w:rPr>
                 <w:rStyle w:val="Hyperlink"/>
@@ -1557,7 +1557,7 @@
                 <w:noProof/>
                 <w:webHidden/>
               </w:rPr>
-              <w:instrText xml:space="preserve"> PAGEREF _Toc466038540 \h </w:instrText>
+              <w:instrText xml:space="preserve"> PAGEREF _Toc474388504 \h </w:instrText>
             </w:r>
             <w:r>
               <w:rPr>
@@ -1577,7 +1577,7 @@
                 <w:noProof/>
                 <w:webHidden/>
               </w:rPr>
-              <w:t>1</w:t>
+              <w:t>15</w:t>
             </w:r>
             <w:r>
               <w:rPr>
@@ -1599,7 +1599,7 @@
               <w:noProof/>
             </w:rPr>
           </w:pPr>
-          <w:hyperlink w:anchor="_Toc466038541" w:history="1">
+          <w:hyperlink w:anchor="_Toc474388505" w:history="1">
             <w:r>
               <w:rPr>
                 <w:rStyle w:val="Hyperlink"/>
@@ -1627,7 +1627,7 @@
                 <w:noProof/>
                 <w:webHidden/>
               </w:rPr>
-              <w:instrText xml:space="preserve"> PAGEREF _Toc466038541 \h </w:instrText>
+              <w:instrText xml:space="preserve"> PAGEREF _Toc474388505 \h </w:instrText>
             </w:r>
             <w:r>
               <w:rPr>
@@ -1647,7 +1647,7 @@
                 <w:noProof/>
                 <w:webHidden/>
               </w:rPr>
-              <w:t>1</w:t>
+              <w:t>16</w:t>
             </w:r>
             <w:r>
               <w:rPr>
@@ -1669,7 +1669,7 @@
               <w:noProof/>
             </w:rPr>
           </w:pPr>
-          <w:hyperlink w:anchor="_Toc466038542" w:history="1">
+          <w:hyperlink w:anchor="_Toc474388506" w:history="1">
             <w:r>
               <w:rPr>
                 <w:rStyle w:val="Hyperlink"/>
@@ -1697,7 +1697,7 @@
                 <w:noProof/>
                 <w:webHidden/>
               </w:rPr>
-              <w:instrText xml:space="preserve"> PAGEREF _Toc466038542 \h </w:instrText>
+              <w:instrText xml:space="preserve"> PAGEREF _Toc474388506 \h </w:instrText>
             </w:r>
             <w:r>
               <w:rPr>
@@ -1717,7 +1717,7 @@
                 <w:noProof/>
                 <w:webHidden/>
               </w:rPr>
-              <w:t>1</w:t>
+              <w:t>17</w:t>
             </w:r>
             <w:r>
               <w:rPr>
@@ -1739,7 +1739,7 @@
               <w:noProof/>
             </w:rPr>
           </w:pPr>
-          <w:hyperlink w:anchor="_Toc466038543" w:history="1">
+          <w:hyperlink w:anchor="_Toc474388507" w:history="1">
             <w:r>
               <w:rPr>
                 <w:rStyle w:val="Hyperlink"/>
@@ -1767,7 +1767,7 @@
                 <w:noProof/>
                 <w:webHidden/>
               </w:rPr>
-              <w:instrText xml:space="preserve"> PAGEREF _Toc466038543 \h </w:instrText>
+              <w:instrText xml:space="preserve"> PAGEREF _Toc474388507 \h </w:instrText>
             </w:r>
             <w:r>
               <w:rPr>
@@ -1787,7 +1787,7 @@
                 <w:noProof/>
                 <w:webHidden/>
               </w:rPr>
-              <w:t>1</w:t>
+              <w:t>17</w:t>
             </w:r>
             <w:r>
               <w:rPr>
@@ -1809,7 +1809,7 @@
               <w:noProof/>
             </w:rPr>
           </w:pPr>
-          <w:hyperlink w:anchor="_Toc466038544" w:history="1">
+          <w:hyperlink w:anchor="_Toc474388508" w:history="1">
             <w:r>
               <w:rPr>
                 <w:rStyle w:val="Hyperlink"/>
@@ -1837,7 +1837,7 @@
                 <w:noProof/>
                 <w:webHidden/>
               </w:rPr>
-              <w:instrText xml:space="preserve"> PAGEREF _Toc466038544 \h </w:instrText>
+              <w:instrText xml:space="preserve"> PAGEREF _Toc474388508 \h </w:instrText>
             </w:r>
             <w:r>
               <w:rPr>
@@ -1857,7 +1857,7 @@
                 <w:noProof/>
                 <w:webHidden/>
               </w:rPr>
-              <w:t>1</w:t>
+              <w:t>17</w:t>
             </w:r>
             <w:r>
               <w:rPr>
@@ -1879,7 +1879,7 @@
               <w:noProof/>
             </w:rPr>
           </w:pPr>
-          <w:hyperlink w:anchor="_Toc466038545" w:history="1">
+          <w:hyperlink w:anchor="_Toc474388509" w:history="1">
             <w:r>
               <w:rPr>
                 <w:rStyle w:val="Hyperlink"/>
@@ -1907,7 +1907,7 @@
                 <w:noProof/>
                 <w:webHidden/>
               </w:rPr>
-              <w:instrText xml:space="preserve"> PAGEREF _Toc466038545 \h </w:instrText>
+              <w:instrText xml:space="preserve"> PAGEREF _Toc474388509 \h </w:instrText>
             </w:r>
             <w:r>
               <w:rPr>
@@ -1927,7 +1927,7 @@
                 <w:noProof/>
                 <w:webHidden/>
               </w:rPr>
-              <w:t>1</w:t>
+              <w:t>17</w:t>
             </w:r>
             <w:r>
               <w:rPr>
@@ -1949,7 +1949,7 @@
               <w:noProof/>
             </w:rPr>
           </w:pPr>
-          <w:hyperlink w:anchor="_Toc466038546" w:history="1">
+          <w:hyperlink w:anchor="_Toc474388510" w:history="1">
             <w:r>
               <w:rPr>
                 <w:rStyle w:val="Hyperlink"/>
@@ -1977,7 +1977,7 @@
                 <w:noProof/>
                 <w:webHidden/>
               </w:rPr>
-              <w:instrText xml:space="preserve"> PAGEREF _Toc466038546 \h </w:instrText>
+              <w:instrText xml:space="preserve"> PAGEREF _Toc474388510 \h </w:instrText>
             </w:r>
             <w:r>
               <w:rPr>
@@ -1997,7 +1997,7 @@
                 <w:noProof/>
                 <w:webHidden/>
               </w:rPr>
-              <w:t>1</w:t>
+              <w:t>20</w:t>
             </w:r>
             <w:r>
               <w:rPr>
@@ -2019,7 +2019,7 @@
               <w:noProof/>
             </w:rPr>
           </w:pPr>
-          <w:hyperlink w:anchor="_Toc466038547" w:history="1">
+          <w:hyperlink w:anchor="_Toc474388511" w:history="1">
             <w:r>
               <w:rPr>
                 <w:rStyle w:val="Hyperlink"/>
@@ -2047,7 +2047,7 @@
                 <w:noProof/>
                 <w:webHidden/>
               </w:rPr>
-              <w:instrText xml:space="preserve"> PAGEREF _Toc466038547 \h </w:instrText>
+              <w:instrText xml:space="preserve"> PAGEREF _Toc474388511 \h </w:instrText>
             </w:r>
             <w:r>
               <w:rPr>
@@ -2067,7 +2067,79 @@
                 <w:noProof/>
                 <w:webHidden/>
               </w:rPr>
-              <w:t>1</w:t>
+              <w:t>22</w:t>
+            </w:r>
+            <w:r>
+              <w:rPr>
+                <w:noProof/>
+                <w:webHidden/>
+              </w:rPr>
+              <w:fldChar w:fldCharType="end"/>
+            </w:r>
+          </w:hyperlink>
+          <w:bookmarkStart w:id="0" w:name="_GoBack"/>
+          <w:bookmarkEnd w:id="0"/>
+        </w:p>
+        <w:p>
+          <w:pPr>
+            <w:pStyle w:val="TOC3"/>
+            <w:tabs>
+              <w:tab w:val="right" w:leader="dot" w:pos="9350"/>
+            </w:tabs>
+            <w:rPr>
+              <w:rFonts w:eastAsiaTheme="minorEastAsia"/>
+              <w:noProof/>
+            </w:rPr>
+          </w:pPr>
+          <w:hyperlink w:anchor="_Toc474388512" w:history="1">
+            <w:r>
+              <w:rPr>
+                <w:rStyle w:val="Hyperlink"/>
+                <w:rFonts w:eastAsia="Times New Roman"/>
+                <w:noProof/>
+              </w:rPr>
+              <w:t>Set up a Scheduled Task</w:t>
+            </w:r>
+            <w:r>
+              <w:rPr>
+                <w:noProof/>
+                <w:webHidden/>
+              </w:rPr>
+              <w:tab/>
+            </w:r>
+            <w:r>
+              <w:rPr>
+                <w:noProof/>
+                <w:webHidden/>
+              </w:rPr>
+              <w:fldChar w:fldCharType="begin"/>
+            </w:r>
+            <w:r>
+              <w:rPr>
+                <w:noProof/>
+                <w:webHidden/>
+              </w:rPr>
+              <w:instrText xml:space="preserve"> PAGEREF _Toc474388512 \h </w:instrText>
+            </w:r>
+            <w:r>
+              <w:rPr>
+                <w:noProof/>
+                <w:webHidden/>
+              </w:rPr>
+            </w:r>
+            <w:r>
+              <w:rPr>
+                <w:noProof/>
+                <w:webHidden/>
+              </w:rPr>
+              <w:fldChar w:fldCharType="separate"/>
+            </w:r>
+            <w:r>
+              <w:rPr>
+                <w:noProof/>
+                <w:webHidden/>
+              </w:rPr>
+              <w:t>22</w:t>
             </w:r>
             <w:r>
               <w:rPr>
@@ -2089,14 +2161,14 @@
               <w:noProof/>
             </w:rPr>
           </w:pPr>
-          <w:hyperlink w:anchor="_Toc466038548" w:history="1">
+          <w:hyperlink w:anchor="_Toc474388513" w:history="1">
             <w:r>
               <w:rPr>
                 <w:rStyle w:val="Hyperlink"/>
                 <w:rFonts w:eastAsia="Times New Roman"/>
                 <w:noProof/>
               </w:rPr>
-              <w:t>Set up a Scheduled Task</w:t>
+              <w:t>Helper Datasource</w:t>
             </w:r>
             <w:r>
               <w:rPr>
@@ -2117,7 +2189,7 @@
                 <w:noProof/>
                 <w:webHidden/>
               </w:rPr>
-              <w:instrText xml:space="preserve"> PAGEREF _Toc466038548 \h </w:instrText>
+              <w:instrText xml:space="preserve"> PAGEREF _Toc474388513 \h </w:instrText>
             </w:r>
             <w:r>
               <w:rPr>
@@ -2137,77 +2209,7 @@
                 <w:noProof/>
                 <w:webHidden/>
               </w:rPr>
-              <w:t>1</w:t>
-            </w:r>
-            <w:r>
-              <w:rPr>
-                <w:noProof/>
-                <w:webHidden/>
-              </w:rPr>
-              <w:fldChar w:fldCharType="end"/>
-            </w:r>
-          </w:hyperlink>
-        </w:p>
-        <w:p>
-          <w:pPr>
-            <w:pStyle w:val="TOC3"/>
-            <w:tabs>
-              <w:tab w:val="right" w:leader="dot" w:pos="9350"/>
-            </w:tabs>
-            <w:rPr>
-              <w:rFonts w:eastAsiaTheme="minorEastAsia"/>
-              <w:noProof/>
-            </w:rPr>
-          </w:pPr>
-          <w:hyperlink w:anchor="_Toc466038549" w:history="1">
-            <w:r>
-              <w:rPr>
-                <w:rStyle w:val="Hyperlink"/>
-                <w:rFonts w:eastAsia="Times New Roman"/>
-                <w:noProof/>
-              </w:rPr>
-              <w:t>Helper Datasource</w:t>
-            </w:r>
-            <w:r>
-              <w:rPr>
-                <w:noProof/>
-                <w:webHidden/>
-              </w:rPr>
-              <w:tab/>
-            </w:r>
-            <w:r>
-              <w:rPr>
-                <w:noProof/>
-                <w:webHidden/>
-              </w:rPr>
-              <w:fldChar w:fldCharType="begin"/>
-            </w:r>
-            <w:r>
-              <w:rPr>
-                <w:noProof/>
-                <w:webHidden/>
-              </w:rPr>
-              <w:instrText xml:space="preserve"> PAGEREF _Toc466038549 \h </w:instrText>
-            </w:r>
-            <w:r>
-              <w:rPr>
-                <w:noProof/>
-                <w:webHidden/>
-              </w:rPr>
-            </w:r>
-            <w:r>
-              <w:rPr>
-                <w:noProof/>
-                <w:webHidden/>
-              </w:rPr>
-              <w:fldChar w:fldCharType="separate"/>
-            </w:r>
-            <w:r>
-              <w:rPr>
-                <w:noProof/>
-                <w:webHidden/>
-              </w:rPr>
-              <w:t>1</w:t>
+              <w:t>24</w:t>
             </w:r>
             <w:r>
               <w:rPr>
@@ -2229,7 +2231,7 @@
               <w:noProof/>
             </w:rPr>
           </w:pPr>
-          <w:hyperlink w:anchor="_Toc466038550" w:history="1">
+          <w:hyperlink w:anchor="_Toc474388514" w:history="1">
             <w:r>
               <w:rPr>
                 <w:rStyle w:val="Hyperlink"/>
@@ -2256,7 +2258,7 @@
                 <w:noProof/>
                 <w:webHidden/>
               </w:rPr>
-              <w:instrText xml:space="preserve"> PAGEREF _Toc466038550 \h </w:instrText>
+              <w:instrText xml:space="preserve"> PAGEREF _Toc474388514 \h </w:instrText>
             </w:r>
             <w:r>
               <w:rPr>
@@ -2276,7 +2278,7 @@
                 <w:noProof/>
                 <w:webHidden/>
               </w:rPr>
-              <w:t>1</w:t>
+              <w:t>25</w:t>
             </w:r>
             <w:r>
               <w:rPr>
@@ -2298,7 +2300,7 @@
               <w:noProof/>
             </w:rPr>
           </w:pPr>
-          <w:hyperlink w:anchor="_Toc466038551" w:history="1">
+          <w:hyperlink w:anchor="_Toc474388515" w:history="1">
             <w:r>
               <w:rPr>
                 <w:rStyle w:val="Hyperlink"/>
@@ -2325,7 +2327,7 @@
                 <w:noProof/>
                 <w:webHidden/>
               </w:rPr>
-              <w:instrText xml:space="preserve"> PAGEREF _Toc466038551 \h </w:instrText>
+              <w:instrText xml:space="preserve"> PAGEREF _Toc474388515 \h </w:instrText>
             </w:r>
             <w:r>
               <w:rPr>
@@ -2345,7 +2347,7 @@
                 <w:noProof/>
                 <w:webHidden/>
               </w:rPr>
-              <w:t>1</w:t>
+              <w:t>25</w:t>
             </w:r>
             <w:r>
               <w:rPr>
@@ -2367,7 +2369,7 @@
               <w:noProof/>
             </w:rPr>
           </w:pPr>
-          <w:hyperlink w:anchor="_Toc466038552" w:history="1">
+          <w:hyperlink w:anchor="_Toc474388516" w:history="1">
             <w:r>
               <w:rPr>
                 <w:rStyle w:val="Hyperlink"/>
@@ -2394,7 +2396,7 @@
                 <w:noProof/>
                 <w:webHidden/>
               </w:rPr>
-              <w:instrText xml:space="preserve"> PAGEREF _Toc466038552 \h </w:instrText>
+              <w:instrText xml:space="preserve"> PAGEREF _Toc474388516 \h </w:instrText>
             </w:r>
             <w:r>
               <w:rPr>
@@ -2414,7 +2416,7 @@
                 <w:noProof/>
                 <w:webHidden/>
               </w:rPr>
-              <w:t>1</w:t>
+              <w:t>26</w:t>
             </w:r>
             <w:r>
               <w:rPr>
@@ -2436,7 +2438,7 @@
               <w:noProof/>
             </w:rPr>
           </w:pPr>
-          <w:hyperlink w:anchor="_Toc466038553" w:history="1">
+          <w:hyperlink w:anchor="_Toc474388517" w:history="1">
             <w:r>
               <w:rPr>
                 <w:rStyle w:val="Hyperlink"/>
@@ -2463,7 +2465,7 @@
                 <w:noProof/>
                 <w:webHidden/>
               </w:rPr>
-              <w:instrText xml:space="preserve"> PAGEREF _Toc466038553 \h </w:instrText>
+              <w:instrText xml:space="preserve"> PAGEREF _Toc474388517 \h </w:instrText>
             </w:r>
             <w:r>
               <w:rPr>
@@ -2483,7 +2485,7 @@
                 <w:noProof/>
                 <w:webHidden/>
               </w:rPr>
-              <w:t>1</w:t>
+              <w:t>26</w:t>
             </w:r>
             <w:r>
               <w:rPr>
@@ -2505,7 +2507,7 @@
               <w:noProof/>
             </w:rPr>
           </w:pPr>
-          <w:hyperlink w:anchor="_Toc466038554" w:history="1">
+          <w:hyperlink w:anchor="_Toc474388518" w:history="1">
             <w:r>
               <w:rPr>
                 <w:rStyle w:val="Hyperlink"/>
@@ -2532,7 +2534,7 @@
                 <w:noProof/>
                 <w:webHidden/>
               </w:rPr>
-              <w:instrText xml:space="preserve"> PAGEREF _Toc466038554 \h </w:instrText>
+              <w:instrText xml:space="preserve"> PAGEREF _Toc474388518 \h </w:instrText>
             </w:r>
             <w:r>
               <w:rPr>
@@ -2552,7 +2554,7 @@
                 <w:noProof/>
                 <w:webHidden/>
               </w:rPr>
-              <w:t>1</w:t>
+              <w:t>26</w:t>
             </w:r>
             <w:r>
               <w:rPr>
@@ -2574,7 +2576,7 @@
               <w:noProof/>
             </w:rPr>
           </w:pPr>
-          <w:hyperlink w:anchor="_Toc466038555" w:history="1">
+          <w:hyperlink w:anchor="_Toc474388519" w:history="1">
             <w:r>
               <w:rPr>
                 <w:rStyle w:val="Hyperlink"/>
@@ -2602,7 +2604,7 @@
                 <w:noProof/>
                 <w:webHidden/>
               </w:rPr>
-              <w:instrText xml:space="preserve"> PAGEREF _Toc466038555 \h </w:instrText>
+              <w:instrText xml:space="preserve"> PAGEREF _Toc474388519 \h </w:instrText>
             </w:r>
             <w:r>
               <w:rPr>
@@ -2622,7 +2624,7 @@
                 <w:noProof/>
                 <w:webHidden/>
               </w:rPr>
-              <w:t>1</w:t>
+              <w:t>26</w:t>
             </w:r>
             <w:r>
               <w:rPr>
@@ -2649,7 +2651,7 @@
       <w:pPr>
         <w:pStyle w:val="Heading1"/>
       </w:pPr>
-      <w:bookmarkStart w:id="0" w:name="_Toc466038519"/>
+      <w:bookmarkStart w:id="1" w:name="_Toc474388483"/>
       <w:r>
         <w:t xml:space="preserve">What is </w:t>
       </w:r>
@@ -2659,7 +2661,7 @@
       <w:r>
         <w:t>?</w:t>
       </w:r>
-      <w:bookmarkEnd w:id="0"/>
+      <w:bookmarkEnd w:id="1"/>
     </w:p>
     <w:p>
       <w:pPr>
@@ -2785,14 +2787,14 @@
           <w:rFonts w:eastAsia="Times New Roman"/>
         </w:rPr>
       </w:pPr>
-      <w:bookmarkStart w:id="1" w:name="_Toc466038520"/>
+      <w:bookmarkStart w:id="2" w:name="_Toc474388484"/>
       <w:r>
         <w:rPr>
           <w:rFonts w:eastAsia="Times New Roman"/>
         </w:rPr>
         <w:t>What does it do?</w:t>
       </w:r>
-      <w:bookmarkEnd w:id="1"/>
+      <w:bookmarkEnd w:id="2"/>
     </w:p>
     <w:p>
       <w:pPr>
@@ -3090,14 +3092,14 @@
           <w:rFonts w:eastAsia="Times New Roman"/>
         </w:rPr>
       </w:pPr>
-      <w:bookmarkStart w:id="2" w:name="_Toc466038521"/>
+      <w:bookmarkStart w:id="3" w:name="_Toc474388485"/>
       <w:r>
         <w:rPr>
           <w:rFonts w:eastAsia="Times New Roman"/>
         </w:rPr>
         <w:t>How does it work?</w:t>
       </w:r>
-      <w:bookmarkEnd w:id="2"/>
+      <w:bookmarkEnd w:id="3"/>
     </w:p>
     <w:p>
       <w:pPr>
@@ -3424,14 +3426,14 @@
           <w:szCs w:val="21"/>
         </w:rPr>
       </w:pPr>
-      <w:bookmarkStart w:id="3" w:name="_Toc466038522"/>
+      <w:bookmarkStart w:id="4" w:name="_Toc474388486"/>
       <w:r>
         <w:rPr>
           <w:rStyle w:val="Heading1Char"/>
         </w:rPr>
         <w:t>Changes in VizAlerts 2.0</w:t>
       </w:r>
-      <w:bookmarkEnd w:id="3"/>
+      <w:bookmarkEnd w:id="4"/>
     </w:p>
     <w:p>
       <w:pPr>
@@ -3716,11 +3718,11 @@
       <w:pPr>
         <w:pStyle w:val="Heading1"/>
       </w:pPr>
-      <w:bookmarkStart w:id="4" w:name="_Toc466038523"/>
+      <w:bookmarkStart w:id="5" w:name="_Toc474388487"/>
       <w:r>
         <w:t>Upgrading from VizAlerts 1.0.0 or 1.1</w:t>
       </w:r>
-      <w:bookmarkEnd w:id="4"/>
+      <w:bookmarkEnd w:id="5"/>
     </w:p>
     <w:p>
       <w:pPr>
@@ -4466,7 +4468,7 @@
           <w:rStyle w:val="Heading1Char"/>
         </w:rPr>
       </w:pPr>
-      <w:bookmarkStart w:id="5" w:name="_Toc466038524"/>
+      <w:bookmarkStart w:id="6" w:name="_Toc474388488"/>
       <w:r>
         <w:rPr>
           <w:rStyle w:val="Heading1Char"/>
@@ -4479,17 +4481,17 @@
         </w:rPr>
         <w:t>Prerequisites</w:t>
       </w:r>
-      <w:bookmarkEnd w:id="5"/>
+      <w:bookmarkEnd w:id="6"/>
     </w:p>
     <w:p>
       <w:pPr>
         <w:pStyle w:val="Heading2"/>
       </w:pPr>
-      <w:bookmarkStart w:id="6" w:name="_Toc466038525"/>
+      <w:bookmarkStart w:id="7" w:name="_Toc474388489"/>
       <w:r>
         <w:t>Tableau Server</w:t>
       </w:r>
-      <w:bookmarkEnd w:id="6"/>
+      <w:bookmarkEnd w:id="7"/>
     </w:p>
     <w:p>
       <w:pPr>
@@ -4865,14 +4867,14 @@
           <w:rFonts w:eastAsia="Times New Roman"/>
         </w:rPr>
       </w:pPr>
-      <w:bookmarkStart w:id="7" w:name="_Toc466038526"/>
+      <w:bookmarkStart w:id="8" w:name="_Toc474388490"/>
       <w:r>
         <w:rPr>
           <w:rFonts w:eastAsia="Times New Roman"/>
         </w:rPr>
         <w:t>Tableau Desktop</w:t>
       </w:r>
-      <w:bookmarkEnd w:id="7"/>
+      <w:bookmarkEnd w:id="8"/>
     </w:p>
     <w:p>
       <w:pPr>
@@ -5121,14 +5123,14 @@
           <w:rFonts w:eastAsia="Times New Roman"/>
         </w:rPr>
       </w:pPr>
-      <w:bookmarkStart w:id="8" w:name="_Toc466038527"/>
+      <w:bookmarkStart w:id="9" w:name="_Toc474388491"/>
       <w:r>
         <w:rPr>
           <w:rFonts w:eastAsia="Times New Roman"/>
         </w:rPr>
         <w:t>Host Machine</w:t>
       </w:r>
-      <w:bookmarkEnd w:id="8"/>
+      <w:bookmarkEnd w:id="9"/>
     </w:p>
     <w:p>
       <w:pPr>
@@ -5446,7 +5448,7 @@
         </w:rPr>
         <w:br/>
       </w:r>
-      <w:bookmarkStart w:id="9" w:name="_Toc466038528"/>
+      <w:bookmarkStart w:id="10" w:name="_Toc474388492"/>
       <w:r>
         <w:rPr>
           <w:rFonts w:eastAsia="Times New Roman"/>
@@ -5465,7 +5467,7 @@
         </w:rPr>
         <w:t xml:space="preserve"> (Mail) Server</w:t>
       </w:r>
-      <w:bookmarkEnd w:id="9"/>
+      <w:bookmarkEnd w:id="10"/>
     </w:p>
     <w:p>
       <w:pPr>
@@ -5539,14 +5541,14 @@
           <w:rFonts w:eastAsia="Times New Roman"/>
         </w:rPr>
       </w:pPr>
-      <w:bookmarkStart w:id="10" w:name="_Toc466038529"/>
+      <w:bookmarkStart w:id="11" w:name="_Toc474388493"/>
       <w:r>
         <w:rPr>
           <w:rFonts w:eastAsia="Times New Roman"/>
         </w:rPr>
         <w:t>Installation</w:t>
       </w:r>
-      <w:bookmarkEnd w:id="10"/>
+      <w:bookmarkEnd w:id="11"/>
     </w:p>
     <w:p>
       <w:pPr>
@@ -5574,14 +5576,14 @@
           <w:rFonts w:eastAsia="Times New Roman"/>
         </w:rPr>
       </w:pPr>
-      <w:bookmarkStart w:id="11" w:name="_Toc466038530"/>
+      <w:bookmarkStart w:id="12" w:name="_Toc474388494"/>
       <w:r>
         <w:rPr>
           <w:rFonts w:eastAsia="Times New Roman"/>
         </w:rPr>
         <w:t>Configure Tableau Server</w:t>
       </w:r>
-      <w:bookmarkEnd w:id="11"/>
+      <w:bookmarkEnd w:id="12"/>
     </w:p>
     <w:p>
       <w:pPr>
@@ -5627,14 +5629,14 @@
           <w:rFonts w:eastAsia="Times New Roman"/>
         </w:rPr>
       </w:pPr>
-      <w:bookmarkStart w:id="12" w:name="_Toc466038531"/>
+      <w:bookmarkStart w:id="13" w:name="_Toc474388495"/>
       <w:r>
         <w:rPr>
           <w:rFonts w:eastAsia="Times New Roman"/>
         </w:rPr>
         <w:t>Trusted Tickets</w:t>
       </w:r>
-      <w:bookmarkEnd w:id="12"/>
+      <w:bookmarkEnd w:id="13"/>
       <w:r>
         <w:rPr>
           <w:rFonts w:eastAsia="Times New Roman"/>
@@ -5727,7 +5729,7 @@
           <w:rFonts w:eastAsia="Times New Roman"/>
         </w:rPr>
       </w:pPr>
-      <w:bookmarkStart w:id="13" w:name="_Toc466038532"/>
+      <w:bookmarkStart w:id="14" w:name="_Toc474388496"/>
       <w:r>
         <w:rPr>
           <w:rFonts w:eastAsia="Times New Roman"/>
@@ -5746,7 +5748,7 @@
         </w:rPr>
         <w:t>Access</w:t>
       </w:r>
-      <w:bookmarkEnd w:id="13"/>
+      <w:bookmarkEnd w:id="14"/>
     </w:p>
     <w:p>
       <w:pPr>
@@ -5831,14 +5833,14 @@
           <w:rFonts w:eastAsia="Times New Roman"/>
         </w:rPr>
       </w:pPr>
-      <w:bookmarkStart w:id="14" w:name="_Toc466038533"/>
+      <w:bookmarkStart w:id="15" w:name="_Toc474388497"/>
       <w:r>
         <w:rPr>
           <w:rFonts w:eastAsia="Times New Roman"/>
         </w:rPr>
         <w:t>Restart</w:t>
       </w:r>
-      <w:bookmarkEnd w:id="14"/>
+      <w:bookmarkEnd w:id="15"/>
     </w:p>
     <w:p>
       <w:pPr>
@@ -5916,14 +5918,14 @@
           <w:rFonts w:eastAsia="Times New Roman"/>
         </w:rPr>
       </w:pPr>
-      <w:bookmarkStart w:id="15" w:name="_Toc466038534"/>
+      <w:bookmarkStart w:id="16" w:name="_Toc474388498"/>
       <w:r>
         <w:rPr>
           <w:rFonts w:eastAsia="Times New Roman"/>
         </w:rPr>
         <w:t>Custom Subscription Schedules</w:t>
       </w:r>
-      <w:bookmarkEnd w:id="15"/>
+      <w:bookmarkEnd w:id="16"/>
     </w:p>
     <w:p>
       <w:pPr>
@@ -6518,7 +6520,7 @@
           <w:rFonts w:eastAsia="Times New Roman"/>
         </w:rPr>
       </w:pPr>
-      <w:bookmarkStart w:id="16" w:name="_Toc466038535"/>
+      <w:bookmarkStart w:id="17" w:name="_Toc474388499"/>
       <w:r>
         <w:rPr>
           <w:rFonts w:eastAsia="Times New Roman"/>
@@ -6543,7 +6545,7 @@
         </w:rPr>
         <w:t xml:space="preserve"> VizAlertsConfig Workbook</w:t>
       </w:r>
-      <w:bookmarkEnd w:id="16"/>
+      <w:bookmarkEnd w:id="17"/>
     </w:p>
     <w:p>
       <w:pPr>
@@ -7489,7 +7491,7 @@
       <w:pPr>
         <w:pStyle w:val="Heading2"/>
       </w:pPr>
-      <w:bookmarkStart w:id="17" w:name="_Toc466038536"/>
+      <w:bookmarkStart w:id="18" w:name="_Toc474388500"/>
       <w:r>
         <w:t xml:space="preserve">Configure the VizAlerts </w:t>
       </w:r>
@@ -7502,7 +7504,7 @@
       <w:r>
         <w:t>Viz</w:t>
       </w:r>
-      <w:bookmarkEnd w:id="17"/>
+      <w:bookmarkEnd w:id="18"/>
     </w:p>
     <w:p>
       <w:pPr>
@@ -7760,7 +7762,7 @@
           </mc:Choice>
           <mc:Fallback>
             <w:pict>
-              <v:rect w14:anchorId="41BBFE57" id="Rectangle 12" o:spid="_x0000_s1026" style="position:absolute;margin-left:142.25pt;margin-top:40.25pt;width:80pt;height:44.75pt;z-index:251659264;visibility:visible;mso-wrap-style:square;mso-wrap-distance-left:9pt;mso-wrap-distance-top:0;mso-wrap-distance-right:9pt;mso-wrap-distance-bottom:0;mso-position-horizontal:absolute;mso-position-horizontal-relative:text;mso-position-vertical:absolute;mso-position-vertical-relative:text;v-text-anchor:middle" o:gfxdata="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" filled="f" strokecolor="red" strokeweight="1pt"/>
+              <v:rect w14:anchorId="3D6B4CCF" id="Rectangle 12" o:spid="_x0000_s1026" style="position:absolute;margin-left:142.25pt;margin-top:40.25pt;width:80pt;height:44.75pt;z-index:251659264;visibility:visible;mso-wrap-style:square;mso-wrap-distance-left:9pt;mso-wrap-distance-top:0;mso-wrap-distance-right:9pt;mso-wrap-distance-bottom:0;mso-position-horizontal:absolute;mso-position-horizontal-relative:text;mso-position-vertical:absolute;mso-position-vertical-relative:text;v-text-anchor:middle" o:gfxdata="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" filled="f" strokecolor="red" strokeweight="1pt"/>
             </w:pict>
           </mc:Fallback>
         </mc:AlternateContent>
@@ -9939,11 +9941,11 @@
       <w:pPr>
         <w:pStyle w:val="Heading3"/>
       </w:pPr>
-      <w:bookmarkStart w:id="18" w:name="_Toc466038537"/>
+      <w:bookmarkStart w:id="19" w:name="_Toc474388501"/>
       <w:r>
         <w:t>Calculated Fields</w:t>
       </w:r>
-      <w:bookmarkEnd w:id="18"/>
+      <w:bookmarkEnd w:id="19"/>
     </w:p>
     <w:p>
       <w:pPr>
@@ -10165,11 +10167,11 @@
       <w:pPr>
         <w:pStyle w:val="Heading3"/>
       </w:pPr>
-      <w:bookmarkStart w:id="19" w:name="_Toc466038538"/>
+      <w:bookmarkStart w:id="20" w:name="_Toc474388502"/>
       <w:r>
         <w:t>Regex Notation</w:t>
       </w:r>
-      <w:bookmarkEnd w:id="19"/>
+      <w:bookmarkEnd w:id="20"/>
     </w:p>
     <w:p>
       <w:pPr>
@@ -10766,9 +10768,9 @@
       <w:pPr>
         <w:pStyle w:val="Heading2"/>
       </w:pPr>
-      <w:bookmarkStart w:id="20" w:name="_Publish_the_ScheduledTriggerViews"/>
-      <w:bookmarkStart w:id="21" w:name="_Toc466038539"/>
-      <w:bookmarkEnd w:id="20"/>
+      <w:bookmarkStart w:id="21" w:name="_Publish_the_ScheduledTriggerViews"/>
+      <w:bookmarkStart w:id="22" w:name="_Toc474388503"/>
+      <w:bookmarkEnd w:id="21"/>
       <w:r>
         <w:t xml:space="preserve">Publish </w:t>
       </w:r>
@@ -10778,7 +10780,7 @@
       <w:r>
         <w:t>Viz</w:t>
       </w:r>
-      <w:bookmarkEnd w:id="21"/>
+      <w:bookmarkEnd w:id="22"/>
     </w:p>
     <w:p>
       <w:pPr>
@@ -11325,14 +11327,14 @@
       <w:pPr>
         <w:pStyle w:val="Heading2"/>
       </w:pPr>
-      <w:bookmarkStart w:id="22" w:name="_Toc466038540"/>
+      <w:bookmarkStart w:id="23" w:name="_Toc474388504"/>
       <w:r>
         <w:rPr>
           <w:rFonts w:eastAsia="Times New Roman"/>
         </w:rPr>
         <w:t>Install Python &amp; Required Modules</w:t>
       </w:r>
-      <w:bookmarkEnd w:id="22"/>
+      <w:bookmarkEnd w:id="23"/>
       <w:r>
         <w:rPr>
           <w:rFonts w:eastAsia="Times New Roman"/>
@@ -12319,14 +12321,14 @@
           <w:szCs w:val="21"/>
         </w:rPr>
       </w:pPr>
-      <w:bookmarkStart w:id="23" w:name="_Toc466038541"/>
+      <w:bookmarkStart w:id="24" w:name="_Toc474388505"/>
       <w:r>
         <w:rPr>
           <w:rFonts w:eastAsia="Times New Roman"/>
         </w:rPr>
         <w:t>Configure VizAlerts</w:t>
       </w:r>
-      <w:bookmarkEnd w:id="23"/>
+      <w:bookmarkEnd w:id="24"/>
     </w:p>
     <w:p>
       <w:pPr>
@@ -14069,14 +14071,14 @@
           <w:rFonts w:eastAsia="Times New Roman"/>
         </w:rPr>
       </w:pPr>
-      <w:bookmarkStart w:id="24" w:name="_Toc466038542"/>
+      <w:bookmarkStart w:id="25" w:name="_Toc474388506"/>
       <w:r>
         <w:rPr>
           <w:rFonts w:eastAsia="Times New Roman"/>
         </w:rPr>
         <w:t>Testing</w:t>
       </w:r>
-      <w:bookmarkEnd w:id="24"/>
+      <w:bookmarkEnd w:id="25"/>
     </w:p>
     <w:p>
       <w:pPr>
@@ -14113,14 +14115,14 @@
           <w:rFonts w:eastAsia="Times New Roman"/>
         </w:rPr>
       </w:pPr>
-      <w:bookmarkStart w:id="25" w:name="_Toc466038543"/>
+      <w:bookmarkStart w:id="26" w:name="_Toc474388507"/>
       <w:r>
         <w:rPr>
           <w:rFonts w:eastAsia="Times New Roman"/>
         </w:rPr>
         <w:t>Can VizAlerts Connect? Test</w:t>
       </w:r>
-      <w:bookmarkEnd w:id="25"/>
+      <w:bookmarkEnd w:id="26"/>
     </w:p>
     <w:p>
       <w:pPr>
@@ -14272,14 +14274,14 @@
           <w:rFonts w:eastAsia="Times New Roman"/>
         </w:rPr>
       </w:pPr>
-      <w:bookmarkStart w:id="26" w:name="_Toc466038544"/>
+      <w:bookmarkStart w:id="27" w:name="_Toc474388508"/>
       <w:r>
         <w:rPr>
           <w:rFonts w:eastAsia="Times New Roman"/>
         </w:rPr>
         <w:t>Simple Alert Test</w:t>
       </w:r>
-      <w:bookmarkEnd w:id="26"/>
+      <w:bookmarkEnd w:id="27"/>
     </w:p>
     <w:p>
       <w:pPr>
@@ -14526,14 +14528,14 @@
           <w:rFonts w:eastAsia="Times New Roman"/>
         </w:rPr>
       </w:pPr>
-      <w:bookmarkStart w:id="27" w:name="_Toc466038545"/>
+      <w:bookmarkStart w:id="28" w:name="_Toc474388509"/>
       <w:r>
         <w:rPr>
           <w:rFonts w:eastAsia="Times New Roman"/>
         </w:rPr>
         <w:t>Put VizAlerts Through Its Paces Test</w:t>
       </w:r>
-      <w:bookmarkEnd w:id="27"/>
+      <w:bookmarkEnd w:id="28"/>
     </w:p>
     <w:p>
       <w:pPr>
@@ -15095,14 +15097,14 @@
           <w:rFonts w:eastAsia="Times New Roman"/>
         </w:rPr>
       </w:pPr>
-      <w:bookmarkStart w:id="28" w:name="_Toc466038546"/>
+      <w:bookmarkStart w:id="29" w:name="_Toc474388510"/>
       <w:r>
         <w:rPr>
           <w:rFonts w:eastAsia="Times New Roman"/>
         </w:rPr>
         <w:t>Optional: Send Yourself Some SMS Messages Test</w:t>
       </w:r>
-      <w:bookmarkEnd w:id="28"/>
+      <w:bookmarkEnd w:id="29"/>
     </w:p>
     <w:p>
       <w:pPr>
@@ -15727,14 +15729,14 @@
           <w:rFonts w:eastAsia="Times New Roman"/>
         </w:rPr>
       </w:pPr>
-      <w:bookmarkStart w:id="29" w:name="_Toc466038547"/>
+      <w:bookmarkStart w:id="30" w:name="_Toc474388511"/>
       <w:r>
         <w:rPr>
           <w:rFonts w:eastAsia="Times New Roman"/>
         </w:rPr>
         <w:t>Final Steps</w:t>
       </w:r>
-      <w:bookmarkEnd w:id="29"/>
+      <w:bookmarkEnd w:id="30"/>
     </w:p>
     <w:p>
       <w:pPr>
@@ -15743,14 +15745,14 @@
           <w:rFonts w:eastAsia="Times New Roman"/>
         </w:rPr>
       </w:pPr>
-      <w:bookmarkStart w:id="30" w:name="_Toc466038548"/>
+      <w:bookmarkStart w:id="31" w:name="_Toc474388512"/>
       <w:r>
         <w:rPr>
           <w:rFonts w:eastAsia="Times New Roman"/>
         </w:rPr>
         <w:t>Set up a Scheduled Task</w:t>
       </w:r>
-      <w:bookmarkEnd w:id="30"/>
+      <w:bookmarkEnd w:id="31"/>
     </w:p>
     <w:p>
       <w:pPr>
@@ -16279,14 +16281,14 @@
           <w:rFonts w:eastAsia="Times New Roman"/>
         </w:rPr>
       </w:pPr>
-      <w:bookmarkStart w:id="31" w:name="_Toc466038549"/>
+      <w:bookmarkStart w:id="32" w:name="_Toc474388513"/>
       <w:r>
         <w:rPr>
           <w:rFonts w:eastAsia="Times New Roman"/>
         </w:rPr>
         <w:t>Helper Datasource</w:t>
       </w:r>
-      <w:bookmarkEnd w:id="31"/>
+      <w:bookmarkEnd w:id="32"/>
     </w:p>
     <w:p>
       <w:pPr>
@@ -16392,18 +16394,18 @@
       <w:pPr>
         <w:pStyle w:val="Heading3"/>
       </w:pPr>
-      <w:bookmarkStart w:id="32" w:name="_Toc421273741"/>
+      <w:bookmarkStart w:id="33" w:name="_Toc421273741"/>
     </w:p>
     <w:p>
       <w:pPr>
         <w:pStyle w:val="Heading1"/>
       </w:pPr>
-      <w:bookmarkStart w:id="33" w:name="_Toc466038550"/>
-      <w:bookmarkEnd w:id="32"/>
+      <w:bookmarkStart w:id="34" w:name="_Toc474388514"/>
+      <w:bookmarkEnd w:id="33"/>
       <w:r>
         <w:t>FAQ</w:t>
       </w:r>
-      <w:bookmarkEnd w:id="33"/>
+      <w:bookmarkEnd w:id="34"/>
     </w:p>
     <w:p/>
     <w:p>
@@ -16539,13 +16541,13 @@
       <w:pPr>
         <w:pStyle w:val="Heading1"/>
       </w:pPr>
-      <w:bookmarkStart w:id="34" w:name="_Common_Errors:"/>
-      <w:bookmarkStart w:id="35" w:name="_Toc466038551"/>
-      <w:bookmarkEnd w:id="34"/>
+      <w:bookmarkStart w:id="35" w:name="_Common_Errors:"/>
+      <w:bookmarkStart w:id="36" w:name="_Toc474388515"/>
+      <w:bookmarkEnd w:id="35"/>
       <w:r>
         <w:t>Common Errors</w:t>
       </w:r>
-      <w:bookmarkEnd w:id="35"/>
+      <w:bookmarkEnd w:id="36"/>
     </w:p>
     <w:p>
       <w:r>
@@ -16909,8 +16911,6 @@
         </w:rPr>
         <w:t xml:space="preserve"> to make sure it’s behaving.</w:t>
       </w:r>
-      <w:bookmarkStart w:id="36" w:name="_GoBack"/>
-      <w:bookmarkEnd w:id="36"/>
     </w:p>
     <w:p>
       <w:pPr>
@@ -17394,7 +17394,7 @@
       <w:pPr>
         <w:pStyle w:val="Heading1"/>
       </w:pPr>
-      <w:bookmarkStart w:id="38" w:name="_Toc466038552"/>
+      <w:bookmarkStart w:id="38" w:name="_Toc474388516"/>
       <w:r>
         <w:t>Getting VizAlerts Help</w:t>
       </w:r>
@@ -17464,7 +17464,7 @@
         <w:pStyle w:val="Heading1"/>
       </w:pPr>
       <w:bookmarkStart w:id="39" w:name="_Toc320026886"/>
-      <w:bookmarkStart w:id="40" w:name="_Toc466038553"/>
+      <w:bookmarkStart w:id="40" w:name="_Toc474388517"/>
       <w:r>
         <w:t>Contributing to VizAlerts</w:t>
       </w:r>
@@ -17534,7 +17534,7 @@
         <w:pStyle w:val="Heading1"/>
       </w:pPr>
       <w:bookmarkStart w:id="41" w:name="_Appendix_A"/>
-      <w:bookmarkStart w:id="42" w:name="_Toc466038554"/>
+      <w:bookmarkStart w:id="42" w:name="_Toc474388518"/>
       <w:bookmarkEnd w:id="41"/>
       <w:r>
         <w:t>Appendix A</w:t>
@@ -17548,7 +17548,7 @@
           <w:rFonts w:eastAsia="Times New Roman"/>
         </w:rPr>
       </w:pPr>
-      <w:bookmarkStart w:id="43" w:name="_Toc466038555"/>
+      <w:bookmarkStart w:id="43" w:name="_Toc474388519"/>
       <w:r>
         <w:rPr>
           <w:rFonts w:eastAsia="Times New Roman"/>
@@ -18469,7 +18469,7 @@
           <w:rPr>
             <w:noProof/>
           </w:rPr>
-          <w:t>27</w:t>
+          <w:t>1</w:t>
         </w:r>
         <w:r>
           <w:rPr>
@@ -22541,7 +22541,7 @@
 </file>
 
 <file path=customXml/itemProps1.xml><?xml version="1.0" encoding="utf-8"?>
-<ds:datastoreItem xmlns:ds="http://schemas.openxmlformats.org/officeDocument/2006/customXml" ds:itemID="{DACD8C1B-7B0A-4659-B663-CF8E0A64F1C1}">
+<ds:datastoreItem xmlns:ds="http://schemas.openxmlformats.org/officeDocument/2006/customXml" ds:itemID="{B6B40AFA-C60C-4B90-BD80-9B4F5579FAEC}">
   <ds:schemaRefs>
     <ds:schemaRef ds:uri="http://schemas.openxmlformats.org/officeDocument/2006/bibliography"/>
   </ds:schemaRefs>

</xml_diff>